<commit_message>
Omoguceno disablovanje pojedinih ui elemenata kada se zapocne igra, doradjen izvestaj
</commit_message>
<xml_diff>
--- a/Dokumentacija/I faza.docx
+++ b/Dokumentacija/I faza.docx
@@ -4,74 +4,1354 @@
   <w:body>
     <w:p>
       <w:pPr>
-        <w:rPr>
-          <w:lang w:val="pl-PL"/>
+        <w:shd w:val="clear" w:color="auto" w:fill="FFFFFF"/>
+        <w:tabs>
+          <w:tab w:val="left" w:pos="916"/>
+          <w:tab w:val="left" w:pos="1832"/>
+          <w:tab w:val="left" w:pos="2748"/>
+          <w:tab w:val="left" w:pos="3664"/>
+          <w:tab w:val="left" w:pos="4580"/>
+          <w:tab w:val="left" w:pos="5496"/>
+          <w:tab w:val="left" w:pos="6412"/>
+          <w:tab w:val="left" w:pos="7328"/>
+          <w:tab w:val="left" w:pos="8244"/>
+          <w:tab w:val="left" w:pos="9160"/>
+          <w:tab w:val="left" w:pos="10076"/>
+          <w:tab w:val="left" w:pos="10992"/>
+          <w:tab w:val="left" w:pos="11908"/>
+          <w:tab w:val="left" w:pos="12824"/>
+          <w:tab w:val="left" w:pos="13740"/>
+          <w:tab w:val="left" w:pos="14656"/>
+        </w:tabs>
+        <w:spacing w:after="0" w:line="240" w:lineRule="auto"/>
+        <w:jc w:val="center"/>
+        <w:rPr>
+          <w:rFonts w:ascii="Arial" w:eastAsia="Times New Roman" w:hAnsi="Arial" w:cs="Arial"/>
+          <w:b/>
+          <w:bCs/>
+          <w:kern w:val="0"/>
+          <w:sz w:val="36"/>
+          <w:szCs w:val="36"/>
+          <w:lang w:val="sr-Latn-RS" w:eastAsia="en-GB"/>
+          <w14:ligatures w14:val="none"/>
         </w:rPr>
       </w:pPr>
       <w:r>
         <w:rPr>
-          <w:lang w:val="pl-PL"/>
-        </w:rPr>
-        <w:t>Svaka gumica se pamti kao t</w:t>
-      </w:r>
-      <w:r>
-        <w:rPr>
-          <w:lang w:val="pl-PL"/>
-        </w:rPr>
-        <w:t>uple npr (B,2,DD) tj (slovo, broj, smer)</w:t>
+          <w:rFonts w:ascii="Arial" w:eastAsia="Times New Roman" w:hAnsi="Arial" w:cs="Arial"/>
+          <w:b/>
+          <w:bCs/>
+          <w:kern w:val="0"/>
+          <w:sz w:val="36"/>
+          <w:szCs w:val="36"/>
+          <w:lang w:eastAsia="en-GB"/>
+          <w14:ligatures w14:val="none"/>
+        </w:rPr>
+        <w:t>Triggle – na</w:t>
+      </w:r>
+      <w:r>
+        <w:rPr>
+          <w:rFonts w:ascii="Arial" w:eastAsia="Times New Roman" w:hAnsi="Arial" w:cs="Arial"/>
+          <w:b/>
+          <w:bCs/>
+          <w:kern w:val="0"/>
+          <w:sz w:val="36"/>
+          <w:szCs w:val="36"/>
+          <w:lang w:val="sr-Latn-RS" w:eastAsia="en-GB"/>
+          <w14:ligatures w14:val="none"/>
+        </w:rPr>
+        <w:t>čin predstavljanja stanja igre</w:t>
       </w:r>
     </w:p>
     <w:p>
       <w:pPr>
-        <w:rPr>
-          <w:lang w:val="pl-PL"/>
-        </w:rPr>
-      </w:pPr>
-      <w:r>
-        <w:rPr>
-          <w:lang w:val="pl-PL"/>
-        </w:rPr>
-        <w:t>Sve gumice (tuplovi) se pamte u nekoj kolekciji</w:t>
-      </w:r>
-    </w:p>
-    <w:p>
-      <w:pPr>
-        <w:rPr>
-          <w:lang w:val="pl-PL"/>
-        </w:rPr>
-      </w:pPr>
-      <w:r>
-        <w:rPr>
-          <w:lang w:val="pl-PL"/>
-        </w:rPr>
-        <w:t>Kad se povuce gumica onda se u poseban set zapamte 3 dela te</w:t>
-      </w:r>
-      <w:r>
-        <w:rPr>
-          <w:lang w:val="pl-PL"/>
-        </w:rPr>
-        <w:t xml:space="preserve"> gumice, u formatu (pocetna tacka, krajnja tacka) ali krajnja je u odnosu na pocetnu uvek desno ili dole desno ili dole levo</w:t>
-      </w:r>
-    </w:p>
-    <w:p>
-      <w:pPr>
-        <w:rPr>
-          <w:lang w:val="pl-PL"/>
+        <w:shd w:val="clear" w:color="auto" w:fill="FFFFFF"/>
+        <w:tabs>
+          <w:tab w:val="left" w:pos="916"/>
+          <w:tab w:val="left" w:pos="1832"/>
+          <w:tab w:val="left" w:pos="2748"/>
+          <w:tab w:val="left" w:pos="3664"/>
+          <w:tab w:val="left" w:pos="4580"/>
+          <w:tab w:val="left" w:pos="5496"/>
+          <w:tab w:val="left" w:pos="6412"/>
+          <w:tab w:val="left" w:pos="7328"/>
+          <w:tab w:val="left" w:pos="8244"/>
+          <w:tab w:val="left" w:pos="9160"/>
+          <w:tab w:val="left" w:pos="10076"/>
+          <w:tab w:val="left" w:pos="10992"/>
+          <w:tab w:val="left" w:pos="11908"/>
+          <w:tab w:val="left" w:pos="12824"/>
+          <w:tab w:val="left" w:pos="13740"/>
+          <w:tab w:val="left" w:pos="14656"/>
+        </w:tabs>
+        <w:spacing w:after="0" w:line="240" w:lineRule="auto"/>
+        <w:jc w:val="center"/>
+        <w:rPr>
+          <w:rFonts w:ascii="Courier New" w:eastAsia="Times New Roman" w:hAnsi="Courier New" w:cs="Courier New"/>
+          <w:color w:val="8C8C8C"/>
+          <w:kern w:val="0"/>
+          <w:sz w:val="36"/>
+          <w:szCs w:val="36"/>
+          <w:lang w:val="en-US" w:eastAsia="en-GB"/>
+          <w14:ligatures w14:val="none"/>
         </w:rPr>
       </w:pPr>
     </w:p>
     <w:p>
       <w:pPr>
-        <w:rPr>
-          <w:lang w:val="pl-PL"/>
+        <w:shd w:val="clear" w:color="auto" w:fill="FFFFFF"/>
+        <w:tabs>
+          <w:tab w:val="left" w:pos="916"/>
+          <w:tab w:val="left" w:pos="1832"/>
+          <w:tab w:val="left" w:pos="2748"/>
+          <w:tab w:val="left" w:pos="3664"/>
+          <w:tab w:val="left" w:pos="4580"/>
+          <w:tab w:val="left" w:pos="5496"/>
+          <w:tab w:val="left" w:pos="6412"/>
+          <w:tab w:val="left" w:pos="7328"/>
+          <w:tab w:val="left" w:pos="8244"/>
+          <w:tab w:val="left" w:pos="9160"/>
+          <w:tab w:val="left" w:pos="10076"/>
+          <w:tab w:val="left" w:pos="10992"/>
+          <w:tab w:val="left" w:pos="11908"/>
+          <w:tab w:val="left" w:pos="12824"/>
+          <w:tab w:val="left" w:pos="13740"/>
+          <w:tab w:val="left" w:pos="14656"/>
+        </w:tabs>
+        <w:spacing w:after="0" w:line="240" w:lineRule="auto"/>
+        <w:rPr>
+          <w:rFonts w:ascii="Courier New" w:eastAsia="Times New Roman" w:hAnsi="Courier New" w:cs="Courier New"/>
+          <w:i/>
+          <w:iCs/>
+          <w:color w:val="8C8C8C"/>
+          <w:kern w:val="0"/>
+          <w:sz w:val="27"/>
+          <w:szCs w:val="27"/>
+          <w:lang w:eastAsia="en-GB"/>
+          <w14:ligatures w14:val="none"/>
         </w:rPr>
       </w:pPr>
-      <w:r>
-        <w:rPr>
-          <w:lang w:val="pl-PL"/>
-        </w:rPr>
-        <w:t>Svaki igrac ima svoj set koji sadrzi tuplove za svaki trouglic gde je taj igrac stavio boju. Tuple je oblika (T1, T2, T3) i temena uvek idu u smeru kazaljke na satu.</w:t>
-      </w:r>
+    </w:p>
+    <w:p>
+      <w:pPr>
+        <w:shd w:val="clear" w:color="auto" w:fill="FFFFFF"/>
+        <w:tabs>
+          <w:tab w:val="left" w:pos="916"/>
+          <w:tab w:val="left" w:pos="1832"/>
+          <w:tab w:val="left" w:pos="2748"/>
+          <w:tab w:val="left" w:pos="3664"/>
+          <w:tab w:val="left" w:pos="4580"/>
+          <w:tab w:val="left" w:pos="5496"/>
+          <w:tab w:val="left" w:pos="6412"/>
+          <w:tab w:val="left" w:pos="7328"/>
+          <w:tab w:val="left" w:pos="8244"/>
+          <w:tab w:val="left" w:pos="9160"/>
+          <w:tab w:val="left" w:pos="10076"/>
+          <w:tab w:val="left" w:pos="10992"/>
+          <w:tab w:val="left" w:pos="11908"/>
+          <w:tab w:val="left" w:pos="12824"/>
+          <w:tab w:val="left" w:pos="13740"/>
+          <w:tab w:val="left" w:pos="14656"/>
+        </w:tabs>
+        <w:spacing w:after="0" w:line="240" w:lineRule="auto"/>
+        <w:rPr>
+          <w:rFonts w:ascii="Courier New" w:eastAsia="Times New Roman" w:hAnsi="Courier New" w:cs="Courier New"/>
+          <w:color w:val="080808"/>
+          <w:kern w:val="0"/>
+          <w:sz w:val="27"/>
+          <w:szCs w:val="27"/>
+          <w:lang w:val="pl-PL" w:eastAsia="en-GB"/>
+          <w14:ligatures w14:val="none"/>
+        </w:rPr>
+      </w:pPr>
+      <w:r>
+        <w:rPr>
+          <w:rFonts w:ascii="Courier New" w:eastAsia="Times New Roman" w:hAnsi="Courier New" w:cs="Courier New"/>
+          <w:i/>
+          <w:iCs/>
+          <w:color w:val="8C8C8C"/>
+          <w:kern w:val="0"/>
+          <w:sz w:val="27"/>
+          <w:szCs w:val="27"/>
+          <w:lang w:val="pl-PL" w:eastAsia="en-GB"/>
+          <w14:ligatures w14:val="none"/>
+        </w:rPr>
+        <w:t xml:space="preserve"># pozicije igraca u formatu (T1, T2, T3) npr. </w:t>
+      </w:r>
+      <w:bookmarkStart w:id="0" w:name="_Hlk183773579"/>
+      <w:r>
+        <w:rPr>
+          <w:rFonts w:ascii="Courier New" w:eastAsia="Times New Roman" w:hAnsi="Courier New" w:cs="Courier New"/>
+          <w:i/>
+          <w:iCs/>
+          <w:color w:val="8C8C8C"/>
+          <w:kern w:val="0"/>
+          <w:sz w:val="27"/>
+          <w:szCs w:val="27"/>
+          <w:lang w:val="pl-PL" w:eastAsia="en-GB"/>
+          <w14:ligatures w14:val="none"/>
+        </w:rPr>
+        <w:t>((A,1), (A,2), (B,2))</w:t>
+      </w:r>
+      <w:bookmarkEnd w:id="0"/>
+      <w:r>
+        <w:rPr>
+          <w:rFonts w:ascii="Courier New" w:eastAsia="Times New Roman" w:hAnsi="Courier New" w:cs="Courier New"/>
+          <w:i/>
+          <w:iCs/>
+          <w:color w:val="8C8C8C"/>
+          <w:kern w:val="0"/>
+          <w:sz w:val="27"/>
+          <w:szCs w:val="27"/>
+          <w:lang w:val="pl-PL" w:eastAsia="en-GB"/>
+          <w14:ligatures w14:val="none"/>
+        </w:rPr>
+        <w:br/>
+        <w:t># tri temena koja odredjuju poziciju igraca su uvek uredjena kao kad</w:t>
+      </w:r>
+      <w:r>
+        <w:rPr>
+          <w:rFonts w:ascii="Courier New" w:eastAsia="Times New Roman" w:hAnsi="Courier New" w:cs="Courier New"/>
+          <w:i/>
+          <w:iCs/>
+          <w:color w:val="8C8C8C"/>
+          <w:kern w:val="0"/>
+          <w:sz w:val="27"/>
+          <w:szCs w:val="27"/>
+          <w:lang w:val="pl-PL" w:eastAsia="en-GB"/>
+          <w14:ligatures w14:val="none"/>
+        </w:rPr>
+        <w:br/>
+        <w:t># se obilaze u smeru kazaljke na satu pocev od gornjeg/gornjeg levog temena</w:t>
+      </w:r>
+      <w:r>
+        <w:rPr>
+          <w:rFonts w:ascii="Courier New" w:eastAsia="Times New Roman" w:hAnsi="Courier New" w:cs="Courier New"/>
+          <w:i/>
+          <w:iCs/>
+          <w:color w:val="8C8C8C"/>
+          <w:kern w:val="0"/>
+          <w:sz w:val="27"/>
+          <w:szCs w:val="27"/>
+          <w:lang w:val="pl-PL" w:eastAsia="en-GB"/>
+          <w14:ligatures w14:val="none"/>
+        </w:rPr>
+        <w:br/>
+      </w:r>
+      <w:r>
+        <w:rPr>
+          <w:rFonts w:ascii="Courier New" w:eastAsia="Times New Roman" w:hAnsi="Courier New" w:cs="Courier New"/>
+          <w:color w:val="94558D"/>
+          <w:kern w:val="0"/>
+          <w:sz w:val="27"/>
+          <w:szCs w:val="27"/>
+          <w:lang w:val="pl-PL" w:eastAsia="en-GB"/>
+          <w14:ligatures w14:val="none"/>
+        </w:rPr>
+        <w:t>self</w:t>
+      </w:r>
+      <w:r>
+        <w:rPr>
+          <w:rFonts w:ascii="Courier New" w:eastAsia="Times New Roman" w:hAnsi="Courier New" w:cs="Courier New"/>
+          <w:color w:val="080808"/>
+          <w:kern w:val="0"/>
+          <w:sz w:val="27"/>
+          <w:szCs w:val="27"/>
+          <w:lang w:val="pl-PL" w:eastAsia="en-GB"/>
+          <w14:ligatures w14:val="none"/>
+        </w:rPr>
+        <w:t xml:space="preserve">.x_player_fields = </w:t>
+      </w:r>
+      <w:r>
+        <w:rPr>
+          <w:rFonts w:ascii="Courier New" w:eastAsia="Times New Roman" w:hAnsi="Courier New" w:cs="Courier New"/>
+          <w:color w:val="000080"/>
+          <w:kern w:val="0"/>
+          <w:sz w:val="27"/>
+          <w:szCs w:val="27"/>
+          <w:lang w:val="pl-PL" w:eastAsia="en-GB"/>
+          <w14:ligatures w14:val="none"/>
+        </w:rPr>
+        <w:t>set</w:t>
+      </w:r>
+      <w:r>
+        <w:rPr>
+          <w:rFonts w:ascii="Courier New" w:eastAsia="Times New Roman" w:hAnsi="Courier New" w:cs="Courier New"/>
+          <w:color w:val="080808"/>
+          <w:kern w:val="0"/>
+          <w:sz w:val="27"/>
+          <w:szCs w:val="27"/>
+          <w:lang w:val="pl-PL" w:eastAsia="en-GB"/>
+          <w14:ligatures w14:val="none"/>
+        </w:rPr>
+        <w:t>()</w:t>
+      </w:r>
+      <w:r>
+        <w:rPr>
+          <w:rFonts w:ascii="Courier New" w:eastAsia="Times New Roman" w:hAnsi="Courier New" w:cs="Courier New"/>
+          <w:color w:val="080808"/>
+          <w:kern w:val="0"/>
+          <w:sz w:val="27"/>
+          <w:szCs w:val="27"/>
+          <w:lang w:val="pl-PL" w:eastAsia="en-GB"/>
+          <w14:ligatures w14:val="none"/>
+        </w:rPr>
+        <w:br/>
+      </w:r>
+      <w:r>
+        <w:rPr>
+          <w:rFonts w:ascii="Courier New" w:eastAsia="Times New Roman" w:hAnsi="Courier New" w:cs="Courier New"/>
+          <w:color w:val="94558D"/>
+          <w:kern w:val="0"/>
+          <w:sz w:val="27"/>
+          <w:szCs w:val="27"/>
+          <w:lang w:val="pl-PL" w:eastAsia="en-GB"/>
+          <w14:ligatures w14:val="none"/>
+        </w:rPr>
+        <w:t>self</w:t>
+      </w:r>
+      <w:r>
+        <w:rPr>
+          <w:rFonts w:ascii="Courier New" w:eastAsia="Times New Roman" w:hAnsi="Courier New" w:cs="Courier New"/>
+          <w:color w:val="080808"/>
+          <w:kern w:val="0"/>
+          <w:sz w:val="27"/>
+          <w:szCs w:val="27"/>
+          <w:lang w:val="pl-PL" w:eastAsia="en-GB"/>
+          <w14:ligatures w14:val="none"/>
+        </w:rPr>
+        <w:t xml:space="preserve">.o_player_fields = </w:t>
+      </w:r>
+      <w:r>
+        <w:rPr>
+          <w:rFonts w:ascii="Courier New" w:eastAsia="Times New Roman" w:hAnsi="Courier New" w:cs="Courier New"/>
+          <w:color w:val="000080"/>
+          <w:kern w:val="0"/>
+          <w:sz w:val="27"/>
+          <w:szCs w:val="27"/>
+          <w:lang w:val="pl-PL" w:eastAsia="en-GB"/>
+          <w14:ligatures w14:val="none"/>
+        </w:rPr>
+        <w:t>set</w:t>
+      </w:r>
+      <w:r>
+        <w:rPr>
+          <w:rFonts w:ascii="Courier New" w:eastAsia="Times New Roman" w:hAnsi="Courier New" w:cs="Courier New"/>
+          <w:color w:val="080808"/>
+          <w:kern w:val="0"/>
+          <w:sz w:val="27"/>
+          <w:szCs w:val="27"/>
+          <w:lang w:val="pl-PL" w:eastAsia="en-GB"/>
+          <w14:ligatures w14:val="none"/>
+        </w:rPr>
+        <w:t>()</w:t>
+      </w:r>
+      <w:r>
+        <w:rPr>
+          <w:rFonts w:ascii="Courier New" w:eastAsia="Times New Roman" w:hAnsi="Courier New" w:cs="Courier New"/>
+          <w:color w:val="080808"/>
+          <w:kern w:val="0"/>
+          <w:sz w:val="27"/>
+          <w:szCs w:val="27"/>
+          <w:lang w:val="pl-PL" w:eastAsia="en-GB"/>
+          <w14:ligatures w14:val="none"/>
+        </w:rPr>
+        <w:br/>
+      </w:r>
+      <w:r>
+        <w:rPr>
+          <w:rFonts w:ascii="Courier New" w:eastAsia="Times New Roman" w:hAnsi="Courier New" w:cs="Courier New"/>
+          <w:color w:val="080808"/>
+          <w:kern w:val="0"/>
+          <w:sz w:val="27"/>
+          <w:szCs w:val="27"/>
+          <w:lang w:val="pl-PL" w:eastAsia="en-GB"/>
+          <w14:ligatures w14:val="none"/>
+        </w:rPr>
+        <w:br/>
+      </w:r>
+      <w:r>
+        <w:rPr>
+          <w:rFonts w:ascii="Courier New" w:eastAsia="Times New Roman" w:hAnsi="Courier New" w:cs="Courier New"/>
+          <w:i/>
+          <w:iCs/>
+          <w:color w:val="8C8C8C"/>
+          <w:kern w:val="0"/>
+          <w:sz w:val="27"/>
+          <w:szCs w:val="27"/>
+          <w:lang w:val="pl-PL" w:eastAsia="en-GB"/>
+          <w14:ligatures w14:val="none"/>
+        </w:rPr>
+        <w:t xml:space="preserve"># svaka razvucena gumica u formatu (slovo, broj, smer) </w:t>
+      </w:r>
+      <w:r>
+        <w:rPr>
+          <w:rFonts w:ascii="Courier New" w:eastAsia="Times New Roman" w:hAnsi="Courier New" w:cs="Courier New"/>
+          <w:i/>
+          <w:iCs/>
+          <w:color w:val="8C8C8C"/>
+          <w:kern w:val="0"/>
+          <w:sz w:val="27"/>
+          <w:szCs w:val="27"/>
+          <w:lang w:val="pl-PL" w:eastAsia="en-GB"/>
+          <w14:ligatures w14:val="none"/>
+        </w:rPr>
+        <w:t>npr.</w:t>
+      </w:r>
+      <w:r>
+        <w:rPr>
+          <w:rFonts w:ascii="Courier New" w:eastAsia="Times New Roman" w:hAnsi="Courier New" w:cs="Courier New"/>
+          <w:i/>
+          <w:iCs/>
+          <w:color w:val="8C8C8C"/>
+          <w:kern w:val="0"/>
+          <w:sz w:val="27"/>
+          <w:szCs w:val="27"/>
+          <w:lang w:val="pl-PL" w:eastAsia="en-GB"/>
+          <w14:ligatures w14:val="none"/>
+        </w:rPr>
+        <w:t xml:space="preserve"> (A, 1, "DD")</w:t>
+      </w:r>
+      <w:r>
+        <w:rPr>
+          <w:rFonts w:ascii="Courier New" w:eastAsia="Times New Roman" w:hAnsi="Courier New" w:cs="Courier New"/>
+          <w:i/>
+          <w:iCs/>
+          <w:color w:val="8C8C8C"/>
+          <w:kern w:val="0"/>
+          <w:sz w:val="27"/>
+          <w:szCs w:val="27"/>
+          <w:lang w:val="pl-PL" w:eastAsia="en-GB"/>
+          <w14:ligatures w14:val="none"/>
+        </w:rPr>
+        <w:br/>
+        <w:t># smerovi mogu da budu: "D" - Desno, "DD" - Dole Desno, "DL" - Dole Levo</w:t>
+      </w:r>
+      <w:r>
+        <w:rPr>
+          <w:rFonts w:ascii="Courier New" w:eastAsia="Times New Roman" w:hAnsi="Courier New" w:cs="Courier New"/>
+          <w:i/>
+          <w:iCs/>
+          <w:color w:val="8C8C8C"/>
+          <w:kern w:val="0"/>
+          <w:sz w:val="27"/>
+          <w:szCs w:val="27"/>
+          <w:lang w:val="pl-PL" w:eastAsia="en-GB"/>
+          <w14:ligatures w14:val="none"/>
+        </w:rPr>
+        <w:br/>
+      </w:r>
+      <w:r>
+        <w:rPr>
+          <w:rFonts w:ascii="Courier New" w:eastAsia="Times New Roman" w:hAnsi="Courier New" w:cs="Courier New"/>
+          <w:color w:val="94558D"/>
+          <w:kern w:val="0"/>
+          <w:sz w:val="27"/>
+          <w:szCs w:val="27"/>
+          <w:lang w:val="pl-PL" w:eastAsia="en-GB"/>
+          <w14:ligatures w14:val="none"/>
+        </w:rPr>
+        <w:t>self</w:t>
+      </w:r>
+      <w:r>
+        <w:rPr>
+          <w:rFonts w:ascii="Courier New" w:eastAsia="Times New Roman" w:hAnsi="Courier New" w:cs="Courier New"/>
+          <w:color w:val="080808"/>
+          <w:kern w:val="0"/>
+          <w:sz w:val="27"/>
+          <w:szCs w:val="27"/>
+          <w:lang w:val="pl-PL" w:eastAsia="en-GB"/>
+          <w14:ligatures w14:val="none"/>
+        </w:rPr>
+        <w:t xml:space="preserve">.rubber_positions = </w:t>
+      </w:r>
+      <w:r>
+        <w:rPr>
+          <w:rFonts w:ascii="Courier New" w:eastAsia="Times New Roman" w:hAnsi="Courier New" w:cs="Courier New"/>
+          <w:color w:val="000080"/>
+          <w:kern w:val="0"/>
+          <w:sz w:val="27"/>
+          <w:szCs w:val="27"/>
+          <w:lang w:val="pl-PL" w:eastAsia="en-GB"/>
+          <w14:ligatures w14:val="none"/>
+        </w:rPr>
+        <w:t>set</w:t>
+      </w:r>
+      <w:r>
+        <w:rPr>
+          <w:rFonts w:ascii="Courier New" w:eastAsia="Times New Roman" w:hAnsi="Courier New" w:cs="Courier New"/>
+          <w:color w:val="080808"/>
+          <w:kern w:val="0"/>
+          <w:sz w:val="27"/>
+          <w:szCs w:val="27"/>
+          <w:lang w:val="pl-PL" w:eastAsia="en-GB"/>
+          <w14:ligatures w14:val="none"/>
+        </w:rPr>
+        <w:t>()</w:t>
+      </w:r>
+      <w:r>
+        <w:rPr>
+          <w:rFonts w:ascii="Courier New" w:eastAsia="Times New Roman" w:hAnsi="Courier New" w:cs="Courier New"/>
+          <w:color w:val="080808"/>
+          <w:kern w:val="0"/>
+          <w:sz w:val="27"/>
+          <w:szCs w:val="27"/>
+          <w:lang w:val="pl-PL" w:eastAsia="en-GB"/>
+          <w14:ligatures w14:val="none"/>
+        </w:rPr>
+        <w:br/>
+      </w:r>
+      <w:r>
+        <w:rPr>
+          <w:rFonts w:ascii="Courier New" w:eastAsia="Times New Roman" w:hAnsi="Courier New" w:cs="Courier New"/>
+          <w:color w:val="080808"/>
+          <w:kern w:val="0"/>
+          <w:sz w:val="27"/>
+          <w:szCs w:val="27"/>
+          <w:lang w:val="pl-PL" w:eastAsia="en-GB"/>
+          <w14:ligatures w14:val="none"/>
+        </w:rPr>
+        <w:br/>
+      </w:r>
+      <w:r>
+        <w:rPr>
+          <w:rFonts w:ascii="Courier New" w:eastAsia="Times New Roman" w:hAnsi="Courier New" w:cs="Courier New"/>
+          <w:i/>
+          <w:iCs/>
+          <w:color w:val="8C8C8C"/>
+          <w:kern w:val="0"/>
+          <w:sz w:val="27"/>
+          <w:szCs w:val="27"/>
+          <w:lang w:val="pl-PL" w:eastAsia="en-GB"/>
+          <w14:ligatures w14:val="none"/>
+        </w:rPr>
+        <w:t># popunjene stranice trouglica u formatu (T1, T2) npr. ((A,1), (B,2))</w:t>
+      </w:r>
+      <w:r>
+        <w:rPr>
+          <w:rFonts w:ascii="Courier New" w:eastAsia="Times New Roman" w:hAnsi="Courier New" w:cs="Courier New"/>
+          <w:i/>
+          <w:iCs/>
+          <w:color w:val="8C8C8C"/>
+          <w:kern w:val="0"/>
+          <w:sz w:val="27"/>
+          <w:szCs w:val="27"/>
+          <w:lang w:val="pl-PL" w:eastAsia="en-GB"/>
+          <w14:ligatures w14:val="none"/>
+        </w:rPr>
+        <w:br/>
+        <w:t># druga tacka je uvek desno ili dole desno ili dole levo u odnosu na prvu</w:t>
+      </w:r>
+      <w:r>
+        <w:rPr>
+          <w:rFonts w:ascii="Courier New" w:eastAsia="Times New Roman" w:hAnsi="Courier New" w:cs="Courier New"/>
+          <w:i/>
+          <w:iCs/>
+          <w:color w:val="8C8C8C"/>
+          <w:kern w:val="0"/>
+          <w:sz w:val="27"/>
+          <w:szCs w:val="27"/>
+          <w:lang w:val="pl-PL" w:eastAsia="en-GB"/>
+          <w14:ligatures w14:val="none"/>
+        </w:rPr>
+        <w:br/>
+      </w:r>
+      <w:r>
+        <w:rPr>
+          <w:rFonts w:ascii="Courier New" w:eastAsia="Times New Roman" w:hAnsi="Courier New" w:cs="Courier New"/>
+          <w:color w:val="94558D"/>
+          <w:kern w:val="0"/>
+          <w:sz w:val="27"/>
+          <w:szCs w:val="27"/>
+          <w:lang w:val="pl-PL" w:eastAsia="en-GB"/>
+          <w14:ligatures w14:val="none"/>
+        </w:rPr>
+        <w:t>self</w:t>
+      </w:r>
+      <w:r>
+        <w:rPr>
+          <w:rFonts w:ascii="Courier New" w:eastAsia="Times New Roman" w:hAnsi="Courier New" w:cs="Courier New"/>
+          <w:color w:val="080808"/>
+          <w:kern w:val="0"/>
+          <w:sz w:val="27"/>
+          <w:szCs w:val="27"/>
+          <w:lang w:val="pl-PL" w:eastAsia="en-GB"/>
+          <w14:ligatures w14:val="none"/>
+        </w:rPr>
+        <w:t xml:space="preserve">.completed_sides = </w:t>
+      </w:r>
+      <w:r>
+        <w:rPr>
+          <w:rFonts w:ascii="Courier New" w:eastAsia="Times New Roman" w:hAnsi="Courier New" w:cs="Courier New"/>
+          <w:color w:val="000080"/>
+          <w:kern w:val="0"/>
+          <w:sz w:val="27"/>
+          <w:szCs w:val="27"/>
+          <w:lang w:val="pl-PL" w:eastAsia="en-GB"/>
+          <w14:ligatures w14:val="none"/>
+        </w:rPr>
+        <w:t>set</w:t>
+      </w:r>
+      <w:r>
+        <w:rPr>
+          <w:rFonts w:ascii="Courier New" w:eastAsia="Times New Roman" w:hAnsi="Courier New" w:cs="Courier New"/>
+          <w:color w:val="080808"/>
+          <w:kern w:val="0"/>
+          <w:sz w:val="27"/>
+          <w:szCs w:val="27"/>
+          <w:lang w:val="pl-PL" w:eastAsia="en-GB"/>
+          <w14:ligatures w14:val="none"/>
+        </w:rPr>
+        <w:t>()</w:t>
+      </w:r>
+      <w:r>
+        <w:rPr>
+          <w:rFonts w:ascii="Courier New" w:eastAsia="Times New Roman" w:hAnsi="Courier New" w:cs="Courier New"/>
+          <w:color w:val="080808"/>
+          <w:kern w:val="0"/>
+          <w:sz w:val="27"/>
+          <w:szCs w:val="27"/>
+          <w:lang w:val="pl-PL" w:eastAsia="en-GB"/>
+          <w14:ligatures w14:val="none"/>
+        </w:rPr>
+        <w:br/>
+      </w:r>
+      <w:r>
+        <w:rPr>
+          <w:rFonts w:ascii="Courier New" w:eastAsia="Times New Roman" w:hAnsi="Courier New" w:cs="Courier New"/>
+          <w:color w:val="080808"/>
+          <w:kern w:val="0"/>
+          <w:sz w:val="27"/>
+          <w:szCs w:val="27"/>
+          <w:lang w:val="pl-PL" w:eastAsia="en-GB"/>
+          <w14:ligatures w14:val="none"/>
+        </w:rPr>
+        <w:br/>
+      </w:r>
+      <w:r>
+        <w:rPr>
+          <w:rFonts w:ascii="Courier New" w:eastAsia="Times New Roman" w:hAnsi="Courier New" w:cs="Courier New"/>
+          <w:i/>
+          <w:iCs/>
+          <w:color w:val="8C8C8C"/>
+          <w:kern w:val="0"/>
+          <w:sz w:val="27"/>
+          <w:szCs w:val="27"/>
+          <w:lang w:val="pl-PL" w:eastAsia="en-GB"/>
+          <w14:ligatures w14:val="none"/>
+        </w:rPr>
+        <w:t># broj stubica po stranici table</w:t>
+      </w:r>
+      <w:r>
+        <w:rPr>
+          <w:rFonts w:ascii="Courier New" w:eastAsia="Times New Roman" w:hAnsi="Courier New" w:cs="Courier New"/>
+          <w:i/>
+          <w:iCs/>
+          <w:color w:val="8C8C8C"/>
+          <w:kern w:val="0"/>
+          <w:sz w:val="27"/>
+          <w:szCs w:val="27"/>
+          <w:lang w:val="pl-PL" w:eastAsia="en-GB"/>
+          <w14:ligatures w14:val="none"/>
+        </w:rPr>
+        <w:br/>
+      </w:r>
+      <w:r>
+        <w:rPr>
+          <w:rFonts w:ascii="Courier New" w:eastAsia="Times New Roman" w:hAnsi="Courier New" w:cs="Courier New"/>
+          <w:color w:val="94558D"/>
+          <w:kern w:val="0"/>
+          <w:sz w:val="27"/>
+          <w:szCs w:val="27"/>
+          <w:lang w:val="pl-PL" w:eastAsia="en-GB"/>
+          <w14:ligatures w14:val="none"/>
+        </w:rPr>
+        <w:t>self</w:t>
+      </w:r>
+      <w:r>
+        <w:rPr>
+          <w:rFonts w:ascii="Courier New" w:eastAsia="Times New Roman" w:hAnsi="Courier New" w:cs="Courier New"/>
+          <w:color w:val="080808"/>
+          <w:kern w:val="0"/>
+          <w:sz w:val="27"/>
+          <w:szCs w:val="27"/>
+          <w:lang w:val="pl-PL" w:eastAsia="en-GB"/>
+          <w14:ligatures w14:val="none"/>
+        </w:rPr>
+        <w:t xml:space="preserve">.table_size = </w:t>
+      </w:r>
+      <w:r>
+        <w:rPr>
+          <w:rFonts w:ascii="Courier New" w:eastAsia="Times New Roman" w:hAnsi="Courier New" w:cs="Courier New"/>
+          <w:color w:val="000000"/>
+          <w:kern w:val="0"/>
+          <w:sz w:val="27"/>
+          <w:szCs w:val="27"/>
+          <w:lang w:val="pl-PL" w:eastAsia="en-GB"/>
+          <w14:ligatures w14:val="none"/>
+        </w:rPr>
+        <w:t>table_size</w:t>
+      </w:r>
+      <w:r>
+        <w:rPr>
+          <w:rFonts w:ascii="Courier New" w:eastAsia="Times New Roman" w:hAnsi="Courier New" w:cs="Courier New"/>
+          <w:color w:val="000000"/>
+          <w:kern w:val="0"/>
+          <w:sz w:val="27"/>
+          <w:szCs w:val="27"/>
+          <w:lang w:val="pl-PL" w:eastAsia="en-GB"/>
+          <w14:ligatures w14:val="none"/>
+        </w:rPr>
+        <w:br/>
+      </w:r>
+      <w:r>
+        <w:rPr>
+          <w:rFonts w:ascii="Courier New" w:eastAsia="Times New Roman" w:hAnsi="Courier New" w:cs="Courier New"/>
+          <w:color w:val="000000"/>
+          <w:kern w:val="0"/>
+          <w:sz w:val="27"/>
+          <w:szCs w:val="27"/>
+          <w:lang w:val="pl-PL" w:eastAsia="en-GB"/>
+          <w14:ligatures w14:val="none"/>
+        </w:rPr>
+        <w:br/>
+      </w:r>
+      <w:r>
+        <w:rPr>
+          <w:rFonts w:ascii="Courier New" w:eastAsia="Times New Roman" w:hAnsi="Courier New" w:cs="Courier New"/>
+          <w:color w:val="94558D"/>
+          <w:kern w:val="0"/>
+          <w:sz w:val="27"/>
+          <w:szCs w:val="27"/>
+          <w:lang w:val="pl-PL" w:eastAsia="en-GB"/>
+          <w14:ligatures w14:val="none"/>
+        </w:rPr>
+        <w:t>self</w:t>
+      </w:r>
+      <w:r>
+        <w:rPr>
+          <w:rFonts w:ascii="Courier New" w:eastAsia="Times New Roman" w:hAnsi="Courier New" w:cs="Courier New"/>
+          <w:color w:val="080808"/>
+          <w:kern w:val="0"/>
+          <w:sz w:val="27"/>
+          <w:szCs w:val="27"/>
+          <w:lang w:val="pl-PL" w:eastAsia="en-GB"/>
+          <w14:ligatures w14:val="none"/>
+        </w:rPr>
+        <w:t xml:space="preserve">.human_or_computer = </w:t>
+      </w:r>
+      <w:r>
+        <w:rPr>
+          <w:rFonts w:ascii="Courier New" w:eastAsia="Times New Roman" w:hAnsi="Courier New" w:cs="Courier New"/>
+          <w:color w:val="067D17"/>
+          <w:kern w:val="0"/>
+          <w:sz w:val="27"/>
+          <w:szCs w:val="27"/>
+          <w:lang w:val="pl-PL" w:eastAsia="en-GB"/>
+          <w14:ligatures w14:val="none"/>
+        </w:rPr>
+        <w:t xml:space="preserve">"human" </w:t>
+      </w:r>
+      <w:r>
+        <w:rPr>
+          <w:rFonts w:ascii="Courier New" w:eastAsia="Times New Roman" w:hAnsi="Courier New" w:cs="Courier New"/>
+          <w:i/>
+          <w:iCs/>
+          <w:color w:val="8C8C8C"/>
+          <w:kern w:val="0"/>
+          <w:sz w:val="27"/>
+          <w:szCs w:val="27"/>
+          <w:lang w:val="pl-PL" w:eastAsia="en-GB"/>
+          <w14:ligatures w14:val="none"/>
+        </w:rPr>
+        <w:t># "human" | "computer"</w:t>
+      </w:r>
+      <w:r>
+        <w:rPr>
+          <w:rFonts w:ascii="Courier New" w:eastAsia="Times New Roman" w:hAnsi="Courier New" w:cs="Courier New"/>
+          <w:i/>
+          <w:iCs/>
+          <w:color w:val="8C8C8C"/>
+          <w:kern w:val="0"/>
+          <w:sz w:val="27"/>
+          <w:szCs w:val="27"/>
+          <w:lang w:val="pl-PL" w:eastAsia="en-GB"/>
+          <w14:ligatures w14:val="none"/>
+        </w:rPr>
+        <w:br/>
+      </w:r>
+      <w:r>
+        <w:rPr>
+          <w:rFonts w:ascii="Courier New" w:eastAsia="Times New Roman" w:hAnsi="Courier New" w:cs="Courier New"/>
+          <w:color w:val="94558D"/>
+          <w:kern w:val="0"/>
+          <w:sz w:val="27"/>
+          <w:szCs w:val="27"/>
+          <w:lang w:val="pl-PL" w:eastAsia="en-GB"/>
+          <w14:ligatures w14:val="none"/>
+        </w:rPr>
+        <w:t>self</w:t>
+      </w:r>
+      <w:r>
+        <w:rPr>
+          <w:rFonts w:ascii="Courier New" w:eastAsia="Times New Roman" w:hAnsi="Courier New" w:cs="Courier New"/>
+          <w:color w:val="080808"/>
+          <w:kern w:val="0"/>
+          <w:sz w:val="27"/>
+          <w:szCs w:val="27"/>
+          <w:lang w:val="pl-PL" w:eastAsia="en-GB"/>
+          <w14:ligatures w14:val="none"/>
+        </w:rPr>
+        <w:t xml:space="preserve">.x_or_o = </w:t>
+      </w:r>
+      <w:r>
+        <w:rPr>
+          <w:rFonts w:ascii="Courier New" w:eastAsia="Times New Roman" w:hAnsi="Courier New" w:cs="Courier New"/>
+          <w:color w:val="067D17"/>
+          <w:kern w:val="0"/>
+          <w:sz w:val="27"/>
+          <w:szCs w:val="27"/>
+          <w:lang w:val="pl-PL" w:eastAsia="en-GB"/>
+          <w14:ligatures w14:val="none"/>
+        </w:rPr>
+        <w:t xml:space="preserve">"X" </w:t>
+      </w:r>
+      <w:r>
+        <w:rPr>
+          <w:rFonts w:ascii="Courier New" w:eastAsia="Times New Roman" w:hAnsi="Courier New" w:cs="Courier New"/>
+          <w:i/>
+          <w:iCs/>
+          <w:color w:val="8C8C8C"/>
+          <w:kern w:val="0"/>
+          <w:sz w:val="27"/>
+          <w:szCs w:val="27"/>
+          <w:lang w:val="pl-PL" w:eastAsia="en-GB"/>
+          <w14:ligatures w14:val="none"/>
+        </w:rPr>
+        <w:t># "X" | "O"</w:t>
+      </w:r>
+    </w:p>
+    <w:p>
+      <w:pPr>
+        <w:rPr>
+          <w:lang w:val="pl-PL"/>
+        </w:rPr>
+      </w:pPr>
+    </w:p>
+    <w:p>
+      <w:pPr>
+        <w:rPr>
+          <w:lang w:val="pl-PL"/>
+        </w:rPr>
+      </w:pPr>
+      <w:r>
+        <w:rPr>
+          <w:lang w:val="sr-Latn-RS"/>
+        </w:rPr>
+        <w:t>Svaki igra</w:t>
+      </w:r>
+      <w:r>
+        <w:rPr>
+          <w:lang w:val="sr-Latn-RS"/>
+        </w:rPr>
+        <w:t>č</w:t>
+      </w:r>
+      <w:r>
+        <w:rPr>
+          <w:lang w:val="sr-Latn-RS"/>
+        </w:rPr>
+        <w:t xml:space="preserve"> ima svoj set koji sadr</w:t>
+      </w:r>
+      <w:r>
+        <w:rPr>
+          <w:lang w:val="sr-Latn-RS"/>
+        </w:rPr>
+        <w:t>ž</w:t>
+      </w:r>
+      <w:r>
+        <w:rPr>
+          <w:lang w:val="sr-Latn-RS"/>
+        </w:rPr>
+        <w:t>i tuplove za svaki trougli</w:t>
+      </w:r>
+      <w:r>
+        <w:rPr>
+          <w:lang w:val="sr-Latn-RS"/>
+        </w:rPr>
+        <w:t>ć</w:t>
+      </w:r>
+      <w:r>
+        <w:rPr>
+          <w:lang w:val="sr-Latn-RS"/>
+        </w:rPr>
+        <w:t xml:space="preserve"> gde je taj igra</w:t>
+      </w:r>
+      <w:r>
+        <w:rPr>
+          <w:lang w:val="sr-Latn-RS"/>
+        </w:rPr>
+        <w:t>č</w:t>
+      </w:r>
+      <w:r>
+        <w:rPr>
+          <w:lang w:val="sr-Latn-RS"/>
+        </w:rPr>
+        <w:t xml:space="preserve"> stavio boju. </w:t>
+      </w:r>
+      <w:r>
+        <w:rPr>
+          <w:lang w:val="pl-PL"/>
+        </w:rPr>
+        <w:t xml:space="preserve">Tuple je oblika (T1, T2, T3) npr. </w:t>
+      </w:r>
+      <w:r>
+        <w:rPr>
+          <w:lang w:val="pl-PL"/>
+        </w:rPr>
+        <w:t>((</w:t>
+      </w:r>
+      <w:r>
+        <w:rPr>
+          <w:lang w:val="pl-PL"/>
+        </w:rPr>
+        <w:t>“</w:t>
+      </w:r>
+      <w:r>
+        <w:rPr>
+          <w:lang w:val="pl-PL"/>
+        </w:rPr>
+        <w:t>A</w:t>
+      </w:r>
+      <w:r>
+        <w:rPr>
+          <w:lang w:val="pl-PL"/>
+        </w:rPr>
+        <w:t>”</w:t>
+      </w:r>
+      <w:r>
+        <w:rPr>
+          <w:lang w:val="pl-PL"/>
+        </w:rPr>
+        <w:t>,1), (</w:t>
+      </w:r>
+      <w:r>
+        <w:rPr>
+          <w:lang w:val="pl-PL"/>
+        </w:rPr>
+        <w:t>”</w:t>
+      </w:r>
+      <w:r>
+        <w:rPr>
+          <w:lang w:val="pl-PL"/>
+        </w:rPr>
+        <w:t>A</w:t>
+      </w:r>
+      <w:r>
+        <w:rPr>
+          <w:lang w:val="pl-PL"/>
+        </w:rPr>
+        <w:t>”</w:t>
+      </w:r>
+      <w:r>
+        <w:rPr>
+          <w:lang w:val="pl-PL"/>
+        </w:rPr>
+        <w:t>,2), (</w:t>
+      </w:r>
+      <w:r>
+        <w:rPr>
+          <w:lang w:val="pl-PL"/>
+        </w:rPr>
+        <w:t>”</w:t>
+      </w:r>
+      <w:r>
+        <w:rPr>
+          <w:lang w:val="pl-PL"/>
+        </w:rPr>
+        <w:t>B</w:t>
+      </w:r>
+      <w:r>
+        <w:rPr>
+          <w:lang w:val="pl-PL"/>
+        </w:rPr>
+        <w:t>”</w:t>
+      </w:r>
+      <w:r>
+        <w:rPr>
+          <w:lang w:val="pl-PL"/>
+        </w:rPr>
+        <w:t>,</w:t>
+      </w:r>
+      <w:r>
+        <w:rPr>
+          <w:lang w:val="pl-PL"/>
+        </w:rPr>
+        <w:t xml:space="preserve"> </w:t>
+      </w:r>
+      <w:r>
+        <w:rPr>
+          <w:lang w:val="pl-PL"/>
+        </w:rPr>
+        <w:t>2))</w:t>
+      </w:r>
+      <w:r>
+        <w:rPr>
+          <w:lang w:val="pl-PL"/>
+        </w:rPr>
+        <w:t xml:space="preserve"> </w:t>
+      </w:r>
+      <w:r>
+        <w:rPr>
+          <w:lang w:val="pl-PL"/>
+        </w:rPr>
+        <w:t>i temena uvek idu u smeru kazaljke na satu.</w:t>
+      </w:r>
+    </w:p>
+    <w:p>
+      <w:pPr>
+        <w:rPr>
+          <w:lang w:val="sr-Latn-RS"/>
+        </w:rPr>
+      </w:pPr>
+      <w:r>
+        <w:rPr>
+          <w:lang w:val="pl-PL"/>
+        </w:rPr>
+        <w:t>Pozicija svake razvučene</w:t>
+      </w:r>
+      <w:r>
+        <w:rPr>
+          <w:lang w:val="pl-PL"/>
+        </w:rPr>
+        <w:t xml:space="preserve"> gumic</w:t>
+      </w:r>
+      <w:r>
+        <w:rPr>
+          <w:lang w:val="pl-PL"/>
+        </w:rPr>
+        <w:t>e</w:t>
+      </w:r>
+      <w:r>
+        <w:rPr>
+          <w:lang w:val="pl-PL"/>
+        </w:rPr>
+        <w:t xml:space="preserve"> se pamti kao t</w:t>
+      </w:r>
+      <w:r>
+        <w:rPr>
+          <w:lang w:val="pl-PL"/>
+        </w:rPr>
+        <w:t>uple npr</w:t>
+      </w:r>
+      <w:r>
+        <w:rPr>
+          <w:lang w:val="pl-PL"/>
+        </w:rPr>
+        <w:t>.</w:t>
+      </w:r>
+      <w:r>
+        <w:rPr>
+          <w:lang w:val="pl-PL"/>
+        </w:rPr>
+        <w:t xml:space="preserve"> </w:t>
+      </w:r>
+      <w:r>
+        <w:t>(</w:t>
+      </w:r>
+      <w:r>
+        <w:t>“</w:t>
+      </w:r>
+      <w:r>
+        <w:t>B</w:t>
+      </w:r>
+      <w:r>
+        <w:t>”</w:t>
+      </w:r>
+      <w:r>
+        <w:t>,2,</w:t>
+      </w:r>
+      <w:r>
+        <w:t>”</w:t>
+      </w:r>
+      <w:r>
+        <w:t>DD</w:t>
+      </w:r>
+      <w:r>
+        <w:t>”</w:t>
+      </w:r>
+      <w:r>
+        <w:t>) tj</w:t>
+      </w:r>
+      <w:r>
+        <w:t>.</w:t>
+      </w:r>
+      <w:r>
+        <w:t xml:space="preserve"> (slovo, broj, smer)</w:t>
+      </w:r>
+      <w:r>
+        <w:t xml:space="preserve">. </w:t>
+      </w:r>
+      <w:r>
+        <w:rPr>
+          <w:lang w:val="pl-PL"/>
+        </w:rPr>
+        <w:t>Svi tuplovi su sme</w:t>
+      </w:r>
+      <w:r>
+        <w:rPr>
+          <w:lang w:val="sr-Latn-RS"/>
+        </w:rPr>
+        <w:t>šteni u set-u.</w:t>
+      </w:r>
+    </w:p>
+    <w:p>
+      <w:pPr>
+        <w:rPr>
+          <w:lang w:val="sr-Latn-RS"/>
+        </w:rPr>
+      </w:pPr>
+      <w:r>
+        <w:rPr>
+          <w:lang w:val="sr-Latn-RS"/>
+        </w:rPr>
+        <w:t xml:space="preserve">Kad se </w:t>
+      </w:r>
+      <w:r>
+        <w:rPr>
+          <w:lang w:val="sr-Latn-RS"/>
+        </w:rPr>
+        <w:t>razvuče</w:t>
+      </w:r>
+      <w:r>
+        <w:rPr>
+          <w:lang w:val="sr-Latn-RS"/>
+        </w:rPr>
+        <w:t xml:space="preserve"> gumica onda se</w:t>
+      </w:r>
+      <w:r>
+        <w:rPr>
+          <w:lang w:val="sr-Latn-RS"/>
+        </w:rPr>
+        <w:t xml:space="preserve">, </w:t>
+      </w:r>
+      <w:r>
+        <w:rPr>
+          <w:lang w:val="sr-Latn-RS"/>
+        </w:rPr>
+        <w:t>os</w:t>
+      </w:r>
+      <w:r>
+        <w:rPr>
+          <w:lang w:val="sr-Latn-RS"/>
+        </w:rPr>
+        <w:t>im</w:t>
+      </w:r>
+      <w:r>
+        <w:rPr>
+          <w:lang w:val="sr-Latn-RS"/>
+        </w:rPr>
+        <w:t xml:space="preserve"> njene pozicije,</w:t>
+      </w:r>
+      <w:r>
+        <w:rPr>
+          <w:lang w:val="sr-Latn-RS"/>
+        </w:rPr>
+        <w:t xml:space="preserve"> u poseb</w:t>
+      </w:r>
+      <w:r>
+        <w:rPr>
+          <w:lang w:val="sr-Latn-RS"/>
+        </w:rPr>
+        <w:t>nom se</w:t>
+      </w:r>
+      <w:r>
+        <w:rPr>
+          <w:lang w:val="sr-Latn-RS"/>
+        </w:rPr>
+        <w:t>t</w:t>
+      </w:r>
+      <w:r>
+        <w:rPr>
+          <w:lang w:val="sr-Latn-RS"/>
+        </w:rPr>
+        <w:t>-u</w:t>
+      </w:r>
+      <w:r>
+        <w:rPr>
+          <w:lang w:val="sr-Latn-RS"/>
+        </w:rPr>
+        <w:t xml:space="preserve"> zapamte 3 dela te gumice</w:t>
+      </w:r>
+      <w:r>
+        <w:rPr>
+          <w:lang w:val="sr-Latn-RS"/>
+        </w:rPr>
+        <w:t xml:space="preserve"> jedinične dužine</w:t>
+      </w:r>
+      <w:r>
+        <w:rPr>
+          <w:lang w:val="sr-Latn-RS"/>
+        </w:rPr>
+        <w:t>, u formatu (po</w:t>
+      </w:r>
+      <w:r>
+        <w:rPr>
+          <w:lang w:val="sr-Latn-RS"/>
+        </w:rPr>
+        <w:t>č</w:t>
+      </w:r>
+      <w:r>
+        <w:rPr>
+          <w:lang w:val="sr-Latn-RS"/>
+        </w:rPr>
+        <w:t>etna ta</w:t>
+      </w:r>
+      <w:r>
+        <w:rPr>
+          <w:lang w:val="sr-Latn-RS"/>
+        </w:rPr>
+        <w:t>č</w:t>
+      </w:r>
+      <w:r>
+        <w:rPr>
+          <w:lang w:val="sr-Latn-RS"/>
+        </w:rPr>
+        <w:t>ka, krajnja ta</w:t>
+      </w:r>
+      <w:r>
+        <w:rPr>
+          <w:lang w:val="sr-Latn-RS"/>
+        </w:rPr>
+        <w:t>č</w:t>
+      </w:r>
+      <w:r>
+        <w:rPr>
+          <w:lang w:val="sr-Latn-RS"/>
+        </w:rPr>
+        <w:t>ka)</w:t>
+      </w:r>
+      <w:r>
+        <w:rPr>
+          <w:lang w:val="sr-Latn-RS"/>
+        </w:rPr>
+        <w:t xml:space="preserve"> npr. </w:t>
+      </w:r>
+      <w:r>
+        <w:rPr>
+          <w:lang w:val="pl-PL"/>
+        </w:rPr>
+        <w:t>((</w:t>
+      </w:r>
+      <w:r>
+        <w:rPr>
+          <w:lang w:val="pl-PL"/>
+        </w:rPr>
+        <w:t>“A</w:t>
+      </w:r>
+      <w:r>
+        <w:rPr>
+          <w:lang w:val="pl-PL"/>
+        </w:rPr>
+        <w:t>”,1), (</w:t>
+      </w:r>
+      <w:r>
+        <w:rPr>
+          <w:lang w:val="pl-PL"/>
+        </w:rPr>
+        <w:t>”</w:t>
+      </w:r>
+      <w:r>
+        <w:rPr>
+          <w:lang w:val="pl-PL"/>
+        </w:rPr>
+        <w:t>B”,2))</w:t>
+      </w:r>
+      <w:r>
+        <w:rPr>
+          <w:lang w:val="pl-PL"/>
+        </w:rPr>
+        <w:t>, s tim da je</w:t>
+      </w:r>
+      <w:r>
+        <w:rPr>
+          <w:lang w:val="pl-PL"/>
+        </w:rPr>
+        <w:t xml:space="preserve"> krajnja </w:t>
+      </w:r>
+      <w:r>
+        <w:rPr>
+          <w:lang w:val="pl-PL"/>
+        </w:rPr>
+        <w:t>ta</w:t>
+      </w:r>
+      <w:r>
+        <w:rPr>
+          <w:lang w:val="sr-Latn-RS"/>
+        </w:rPr>
+        <w:t xml:space="preserve">čka </w:t>
+      </w:r>
+      <w:r>
+        <w:rPr>
+          <w:lang w:val="pl-PL"/>
+        </w:rPr>
+        <w:t>u odnosu na po</w:t>
+      </w:r>
+      <w:r>
+        <w:rPr>
+          <w:lang w:val="pl-PL"/>
+        </w:rPr>
+        <w:t>č</w:t>
+      </w:r>
+      <w:r>
+        <w:rPr>
+          <w:lang w:val="pl-PL"/>
+        </w:rPr>
+        <w:t>etnu uvek desno ili dole desno ili dole levo</w:t>
+      </w:r>
+      <w:r>
+        <w:rPr>
+          <w:lang w:val="pl-PL"/>
+        </w:rPr>
+        <w:t>.</w:t>
+      </w:r>
+      <w:r>
+        <w:rPr>
+          <w:lang w:val="pl-PL"/>
+        </w:rPr>
+        <w:t xml:space="preserve"> Ovaj set slu</w:t>
+      </w:r>
+      <w:r>
+        <w:rPr>
+          <w:lang w:val="sr-Latn-RS"/>
+        </w:rPr>
+        <w:t>ži kako bi se kasnije lakše proveravalo gde se formira trouglić pri razvlačenju gumice.</w:t>
+      </w:r>
+    </w:p>
+    <w:p>
+      <w:pPr>
+        <w:rPr>
+          <w:lang w:val="sr-Latn-RS"/>
+        </w:rPr>
+      </w:pPr>
+      <w:r>
+        <w:rPr>
+          <w:lang w:val="sr-Latn-RS"/>
+        </w:rPr>
+        <w:t xml:space="preserve">Pored toga, za stanje igre se pamti i veličina table izražena kao broj stubića po stranici table, da li prvo igra čovek ili računar i da li prvi igrač koristi simbol X </w:t>
+      </w:r>
+      <w:r>
+        <w:rPr>
+          <w:lang w:val="sr-Latn-RS"/>
+        </w:rPr>
+        <w:t>ili O.</w:t>
+      </w:r>
+    </w:p>
+    <w:p>
+      <w:pPr>
+        <w:rPr>
+          <w:lang w:val="sr-Latn-RS"/>
+        </w:rPr>
+      </w:pPr>
     </w:p>
     <w:sectPr>
       <w:pgSz w:w="11906" w:h="16838"/>
@@ -686,7 +1966,6 @@
   <w:style w:type="character" w:default="1" w:styleId="DefaultParagraphFont">
     <w:name w:val="Default Paragraph Font"/>
     <w:uiPriority w:val="1"/>
-    <w:semiHidden/>
     <w:unhideWhenUsed/>
   </w:style>
   <w:style w:type="table" w:default="1" w:styleId="TableNormal">

</xml_diff>